<commit_message>
Added OOPS_JAVA test green
</commit_message>
<xml_diff>
--- a/OOPS_JAVA Fundamentals.docx
+++ b/OOPS_JAVA Fundamentals.docx
@@ -115,7 +115,7 @@
       <w:r>
         <w:rPr>
           <w:color w:val="000000" w:themeColor="text1"/>
-          <w:highlight w:val="yellow"/>
+          <w:highlight w:val="green"/>
         </w:rPr>
         <w:t>A. Method overloading</w:t>
       </w:r>
@@ -462,14 +462,14 @@
       <w:r>
         <w:rPr>
           <w:color w:val="000000" w:themeColor="text1"/>
-          <w:highlight w:val="yellow"/>
+          <w:highlight w:val="green"/>
         </w:rPr>
         <w:t>B. PlayingPiece class inherits th</w:t>
       </w:r>
       <w:r>
         <w:rPr>
           <w:color w:val="000000" w:themeColor="text1"/>
-          <w:highlight w:val="yellow"/>
+          <w:highlight w:val="green"/>
         </w:rPr>
         <w:t>e generic displayShape() method</w:t>
       </w:r>
@@ -530,7 +530,7 @@
       <w:r>
         <w:rPr>
           <w:color w:val="000000" w:themeColor="text1"/>
-          <w:highlight w:val="yellow"/>
+          <w:highlight w:val="green"/>
         </w:rPr>
         <w:t>A .True</w:t>
       </w:r>
@@ -587,7 +587,7 @@
       <w:r>
         <w:rPr>
           <w:color w:val="000000" w:themeColor="text1"/>
-          <w:highlight w:val="yellow"/>
+          <w:highlight w:val="green"/>
         </w:rPr>
         <w:t>b) False</w:t>
       </w:r>
@@ -629,7 +629,7 @@
       <w:r>
         <w:rPr>
           <w:color w:val="000000" w:themeColor="text1"/>
-          <w:highlight w:val="yellow"/>
+          <w:highlight w:val="green"/>
         </w:rPr>
         <w:t>B. False</w:t>
       </w:r>
@@ -1000,7 +1000,7 @@
       <w:r>
         <w:rPr>
           <w:color w:val="000000" w:themeColor="text1"/>
-          <w:highlight w:val="yellow"/>
+          <w:highlight w:val="green"/>
         </w:rPr>
         <w:t>D.4</w:t>
       </w:r>
@@ -1042,7 +1042,7 @@
       <w:r>
         <w:rPr>
           <w:color w:val="000000" w:themeColor="text1"/>
-          <w:highlight w:val="yellow"/>
+          <w:highlight w:val="green"/>
         </w:rPr>
         <w:t>B. False</w:t>
       </w:r>
@@ -1085,7 +1085,7 @@
       <w:r>
         <w:rPr>
           <w:color w:val="000000" w:themeColor="text1"/>
-          <w:highlight w:val="yellow"/>
+          <w:highlight w:val="green"/>
         </w:rPr>
         <w:t>B. Other objects</w:t>
       </w:r>
@@ -1361,7 +1361,7 @@
       <w:r>
         <w:rPr>
           <w:color w:val="000000" w:themeColor="text1"/>
-          <w:highlight w:val="yellow"/>
+          <w:highlight w:val="green"/>
         </w:rPr>
         <w:t>B. Int a</w:t>
       </w:r>
@@ -1424,7 +1424,7 @@
       <w:r>
         <w:rPr>
           <w:color w:val="000000" w:themeColor="text1"/>
-          <w:highlight w:val="yellow"/>
+          <w:highlight w:val="green"/>
         </w:rPr>
         <w:t>A. True</w:t>
       </w:r>
@@ -1473,7 +1473,7 @@
       <w:r>
         <w:rPr>
           <w:color w:val="000000" w:themeColor="text1"/>
-          <w:highlight w:val="yellow"/>
+          <w:highlight w:val="green"/>
         </w:rPr>
         <w:t>A .True</w:t>
       </w:r>
@@ -1521,7 +1521,7 @@
       <w:r>
         <w:rPr>
           <w:color w:val="000000" w:themeColor="text1"/>
-          <w:highlight w:val="yellow"/>
+          <w:highlight w:val="green"/>
         </w:rPr>
         <w:t>A.True</w:t>
       </w:r>
@@ -1576,7 +1576,7 @@
       <w:r>
         <w:rPr>
           <w:color w:val="000000" w:themeColor="text1"/>
-          <w:highlight w:val="yellow"/>
+          <w:highlight w:val="green"/>
         </w:rPr>
         <w:t>B.Equals</w:t>
       </w:r>
@@ -1590,7 +1590,7 @@
       <w:r>
         <w:rPr>
           <w:color w:val="000000" w:themeColor="text1"/>
-          <w:highlight w:val="yellow"/>
+          <w:highlight w:val="green"/>
         </w:rPr>
         <w:t>C.Notify</w:t>
       </w:r>
@@ -1612,12 +1612,13 @@
       <w:pPr>
         <w:rPr>
           <w:color w:val="000000" w:themeColor="text1"/>
-        </w:rPr>
-      </w:pPr>
-      <w:r>
-        <w:rPr>
-          <w:color w:val="000000" w:themeColor="text1"/>
-          <w:highlight w:val="yellow"/>
+          <w:highlight w:val="green"/>
+        </w:rPr>
+      </w:pPr>
+      <w:r>
+        <w:rPr>
+          <w:color w:val="000000" w:themeColor="text1"/>
+          <w:highlight w:val="green"/>
         </w:rPr>
         <w:t>E.Clone</w:t>
       </w:r>
@@ -1631,7 +1632,7 @@
       <w:r>
         <w:rPr>
           <w:color w:val="000000" w:themeColor="text1"/>
-          <w:highlight w:val="yellow"/>
+          <w:highlight w:val="green"/>
         </w:rPr>
         <w:t>F.Wait</w:t>
       </w:r>
@@ -1680,7 +1681,7 @@
       <w:r>
         <w:rPr>
           <w:color w:val="000000" w:themeColor="text1"/>
-          <w:highlight w:val="yellow"/>
+          <w:highlight w:val="green"/>
         </w:rPr>
         <w:t>B.False</w:t>
       </w:r>
@@ -1722,7 +1723,7 @@
       <w:r>
         <w:rPr>
           <w:color w:val="000000" w:themeColor="text1"/>
-          <w:highlight w:val="yellow"/>
+          <w:highlight w:val="green"/>
         </w:rPr>
         <w:t>B. Person</w:t>
       </w:r>
@@ -1736,7 +1737,7 @@
       <w:r>
         <w:rPr>
           <w:color w:val="000000" w:themeColor="text1"/>
-          <w:highlight w:val="yellow"/>
+          <w:highlight w:val="green"/>
         </w:rPr>
         <w:lastRenderedPageBreak/>
         <w:t>C. Classroom</w:t>
@@ -1770,14 +1771,14 @@
       <w:r>
         <w:rPr>
           <w:color w:val="000000" w:themeColor="text1"/>
-          <w:highlight w:val="yellow"/>
+          <w:highlight w:val="green"/>
         </w:rPr>
         <w:t xml:space="preserve">E. </w:t>
       </w:r>
       <w:r>
         <w:rPr>
           <w:color w:val="000000" w:themeColor="text1"/>
-          <w:highlight w:val="yellow"/>
+          <w:highlight w:val="green"/>
         </w:rPr>
         <w:t>Car</w:t>
       </w:r>
@@ -2094,14 +2095,14 @@
       <w:r>
         <w:rPr>
           <w:color w:val="000000" w:themeColor="text1"/>
-          <w:highlight w:val="yellow"/>
+          <w:highlight w:val="green"/>
         </w:rPr>
         <w:t xml:space="preserve">A.By removing </w:t>
       </w:r>
       <w:r>
         <w:rPr>
           <w:color w:val="000000" w:themeColor="text1"/>
-          <w:highlight w:val="yellow"/>
+          <w:highlight w:val="green"/>
         </w:rPr>
         <w:t>argument '2' at line number 18.</w:t>
       </w:r>
@@ -2147,15 +2148,9 @@
       <w:r>
         <w:rPr>
           <w:color w:val="000000" w:themeColor="text1"/>
-          <w:highlight w:val="yellow"/>
-        </w:rPr>
-        <w:t>D.By adding argument "int size" to the method book at line number 3</w:t>
-      </w:r>
-      <w:r>
-        <w:rPr>
-          <w:color w:val="000000" w:themeColor="text1"/>
-        </w:rPr>
-        <w:t>.</w:t>
+          <w:highlight w:val="green"/>
+        </w:rPr>
+        <w:t>D.By adding argument "int size" to the method book at line number 3.</w:t>
       </w:r>
     </w:p>
     <w:p>
@@ -2189,7 +2184,7 @@
       <w:r>
         <w:rPr>
           <w:color w:val="000000" w:themeColor="text1"/>
-          <w:highlight w:val="yellow"/>
+          <w:highlight w:val="green"/>
         </w:rPr>
         <w:t>A. Program compilation</w:t>
       </w:r>
@@ -2304,7 +2299,7 @@
       <w:r>
         <w:rPr>
           <w:color w:val="000000" w:themeColor="text1"/>
-          <w:highlight w:val="yellow"/>
+          <w:highlight w:val="green"/>
         </w:rPr>
         <w:t>d) package level</w:t>
       </w:r>
@@ -2360,14 +2355,14 @@
       <w:r>
         <w:rPr>
           <w:color w:val="000000" w:themeColor="text1"/>
-          <w:highlight w:val="yellow"/>
+          <w:highlight w:val="green"/>
         </w:rPr>
         <w:t xml:space="preserve">B. </w:t>
       </w:r>
       <w:r>
         <w:rPr>
           <w:color w:val="000000" w:themeColor="text1"/>
-          <w:highlight w:val="yellow"/>
+          <w:highlight w:val="green"/>
         </w:rPr>
         <w:t>public static void main (String args[])</w:t>
       </w:r>
@@ -2463,7 +2458,7 @@
       <w:r>
         <w:rPr>
           <w:color w:val="000000" w:themeColor="text1"/>
-          <w:highlight w:val="yellow"/>
+          <w:highlight w:val="green"/>
         </w:rPr>
         <w:t>B. False</w:t>
       </w:r>
@@ -2513,7 +2508,7 @@
       <w:r>
         <w:rPr>
           <w:color w:val="000000" w:themeColor="text1"/>
-          <w:highlight w:val="yellow"/>
+          <w:highlight w:val="green"/>
         </w:rPr>
         <w:t>B. Mutilevel inheritance</w:t>
       </w:r>
@@ -2582,14 +2577,14 @@
       <w:r>
         <w:rPr>
           <w:color w:val="000000" w:themeColor="text1"/>
-          <w:highlight w:val="yellow"/>
+          <w:highlight w:val="green"/>
         </w:rPr>
         <w:t xml:space="preserve">A. </w:t>
       </w:r>
       <w:r>
         <w:rPr>
           <w:color w:val="000000" w:themeColor="text1"/>
-          <w:highlight w:val="yellow"/>
+          <w:highlight w:val="green"/>
         </w:rPr>
         <w:t>True</w:t>
       </w:r>
@@ -2748,7 +2743,7 @@
       <w:r>
         <w:rPr>
           <w:color w:val="000000" w:themeColor="text1"/>
-          <w:highlight w:val="yellow"/>
+          <w:highlight w:val="green"/>
         </w:rPr>
         <w:t>d) Make salary private and define  methods called getSalary() and setSalary()</w:t>
       </w:r>
@@ -2845,7 +2840,7 @@
       <w:r>
         <w:rPr>
           <w:color w:val="000000" w:themeColor="text1"/>
-          <w:highlight w:val="yellow"/>
+          <w:highlight w:val="green"/>
         </w:rPr>
         <w:t>C.Multiple methods</w:t>
       </w:r>
@@ -2938,7 +2933,7 @@
         <w:noProof/>
         <w:color w:val="4F81BD" w:themeColor="accent1"/>
       </w:rPr>
-      <w:t>1</w:t>
+      <w:t>9</w:t>
     </w:r>
     <w:r>
       <w:rPr>

</xml_diff>